<commit_message>
Updates to the Git and Unity linking doc
</commit_message>
<xml_diff>
--- a/Research/Linking Unity and the Github repo.docx
+++ b/Research/Linking Unity and the Github repo.docx
@@ -4,15 +4,7 @@
   <w:body>
     <w:p>
       <w:r>
-        <w:t xml:space="preserve">Linking Unity and the </w:t>
-      </w:r>
-      <w:proofErr w:type="spellStart"/>
-      <w:r>
-        <w:t>Github</w:t>
-      </w:r>
-      <w:proofErr w:type="spellEnd"/>
-      <w:r>
-        <w:t xml:space="preserve"> repo</w:t>
+        <w:t>Linking Unity and the Github repo</w:t>
       </w:r>
     </w:p>
     <w:p>
@@ -26,11 +18,9 @@
       <w:r>
         <w:t xml:space="preserve">Download Unity and </w:t>
       </w:r>
-      <w:proofErr w:type="spellStart"/>
       <w:r>
         <w:t>Github</w:t>
       </w:r>
-      <w:proofErr w:type="spellEnd"/>
     </w:p>
     <w:p>
       <w:pPr>
@@ -41,15 +31,7 @@
         </w:numPr>
       </w:pPr>
       <w:r>
-        <w:t xml:space="preserve">Use git </w:t>
-      </w:r>
-      <w:proofErr w:type="spellStart"/>
-      <w:r>
-        <w:t>init</w:t>
-      </w:r>
-      <w:proofErr w:type="spellEnd"/>
-      <w:r>
-        <w:t xml:space="preserve"> in the folder you want your projects stored in (your Unity workspace)</w:t>
+        <w:t>Use git init in the folder you want your projects stored in (your Unity workspace)</w:t>
       </w:r>
     </w:p>
     <w:p>
@@ -73,12 +55,108 @@
         </w:numPr>
       </w:pPr>
       <w:r>
-        <w:t>Set Unity’s workspace to the game folder</w:t>
+        <w:t>Set Unity’s workspace to the game folde</w:t>
+      </w:r>
+      <w:r>
+        <w:t>r</w:t>
       </w:r>
     </w:p>
     <w:p>
       <w:r>
-        <w:t>Note: We need to have someone build and push an empty game so that we can all clone it and make sure it works</w:t>
+        <w:t>Troubleshooting</w:t>
+      </w:r>
+    </w:p>
+    <w:p>
+      <w:pPr>
+        <w:pStyle w:val="ListParagraph"/>
+        <w:numPr>
+          <w:ilvl w:val="0"/>
+          <w:numId w:val="3"/>
+        </w:numPr>
+      </w:pPr>
+      <w:r>
+        <w:t xml:space="preserve">.gitingnore file needs to have </w:t>
+      </w:r>
+      <w:r>
+        <w:t>*libName*/ and not /*libName*/ to function</w:t>
+      </w:r>
+    </w:p>
+    <w:p>
+      <w:pPr>
+        <w:pStyle w:val="ListParagraph"/>
+        <w:numPr>
+          <w:ilvl w:val="0"/>
+          <w:numId w:val="3"/>
+        </w:numPr>
+      </w:pPr>
+      <w:r>
+        <w:t>If you cannot remember what you changed during a commit, use git diff *filename* to see the changes</w:t>
+      </w:r>
+    </w:p>
+    <w:p>
+      <w:pPr>
+        <w:pStyle w:val="ListParagraph"/>
+        <w:numPr>
+          <w:ilvl w:val="0"/>
+          <w:numId w:val="3"/>
+        </w:numPr>
+      </w:pPr>
+      <w:r>
+        <w:t xml:space="preserve">To make sure meta files are readable, go to </w:t>
+      </w:r>
+      <w:r>
+        <w:t>Edit-&gt;project settings-&gt;editor and set version control to visible meta files and asset serialization to force text</w:t>
+      </w:r>
+    </w:p>
+    <w:p>
+      <w:pPr>
+        <w:pStyle w:val="ListParagraph"/>
+        <w:numPr>
+          <w:ilvl w:val="0"/>
+          <w:numId w:val="3"/>
+        </w:numPr>
+      </w:pPr>
+      <w:r>
+        <w:t>COMMIT OFTEN TO AVOID LARGE FILE ISSUES</w:t>
+      </w:r>
+    </w:p>
+    <w:p>
+      <w:pPr>
+        <w:pStyle w:val="ListParagraph"/>
+        <w:numPr>
+          <w:ilvl w:val="0"/>
+          <w:numId w:val="3"/>
+        </w:numPr>
+      </w:pPr>
+      <w:r>
+        <w:t>USE BRANCHING</w:t>
+      </w:r>
+      <w:r>
+        <w:t xml:space="preserve"> TO PREVENT MISTAKES FROM SPREADING</w:t>
+      </w:r>
+    </w:p>
+    <w:p>
+      <w:pPr>
+        <w:pStyle w:val="ListParagraph"/>
+        <w:numPr>
+          <w:ilvl w:val="0"/>
+          <w:numId w:val="4"/>
+        </w:numPr>
+      </w:pPr>
+      <w:r>
+        <w:t>To create and checkout a branch use “git checkout -b *branchName*”</w:t>
+      </w:r>
+    </w:p>
+    <w:p>
+      <w:pPr>
+        <w:pStyle w:val="ListParagraph"/>
+        <w:numPr>
+          <w:ilvl w:val="0"/>
+          <w:numId w:val="4"/>
+        </w:numPr>
+      </w:pPr>
+      <w:r>
+        <w:t>To change branches use “git checkout *branchName*”</w:t>
       </w:r>
     </w:p>
     <w:sectPr>
@@ -94,6 +172,296 @@
 <file path=word/numbering.xml><?xml version="1.0" encoding="utf-8"?>
 <w:numbering xmlns:wpc="http://schemas.microsoft.com/office/word/2010/wordprocessingCanvas" xmlns:cx="http://schemas.microsoft.com/office/drawing/2014/chartex" xmlns:cx1="http://schemas.microsoft.com/office/drawing/2015/9/8/chartex" xmlns:cx2="http://schemas.microsoft.com/office/drawing/2015/10/21/chartex" xmlns:cx3="http://schemas.microsoft.com/office/drawing/2016/5/9/chartex" xmlns:cx4="http://schemas.microsoft.com/office/drawing/2016/5/10/chartex" xmlns:cx5="http://schemas.microsoft.com/office/drawing/2016/5/11/chartex" xmlns:cx6="http://schemas.microsoft.com/office/drawing/2016/5/12/chartex" xmlns:cx7="http://schemas.microsoft.com/office/drawing/2016/5/13/chartex" xmlns:cx8="http://schemas.microsoft.com/office/drawing/2016/5/14/chartex" xmlns:mc="http://schemas.openxmlformats.org/markup-compatibility/2006" xmlns:aink="http://schemas.microsoft.com/office/drawing/2016/ink" xmlns:am3d="http://schemas.microsoft.com/office/drawing/2017/model3d" xmlns:o="urn:schemas-microsoft-com:office:office" xmlns:r="http://schemas.openxmlformats.org/officeDocument/2006/relationships" xmlns:m="http://schemas.openxmlformats.org/officeDocument/2006/math" xmlns:v="urn:schemas-microsoft-com:vml" xmlns:wp14="http://schemas.microsoft.com/office/word/2010/wordprocessingDrawing" xmlns:wp="http://schemas.openxmlformats.org/drawingml/2006/wordprocessingDrawing" xmlns:w10="urn:schemas-microsoft-com:office:word" xmlns:w="http://schemas.openxmlformats.org/wordprocessingml/2006/main" xmlns:w14="http://schemas.microsoft.com/office/word/2010/wordml" xmlns:w15="http://schemas.microsoft.com/office/word/2012/wordml" xmlns:w16cex="http://schemas.microsoft.com/office/word/2018/wordml/cex" xmlns:w16cid="http://schemas.microsoft.com/office/word/2016/wordml/cid" xmlns:w16="http://schemas.microsoft.com/office/word/2018/wordml" xmlns:w16sdtdh="http://schemas.microsoft.com/office/word/2020/wordml/sdtdatahash" xmlns:w16se="http://schemas.microsoft.com/office/word/2015/wordml/symex" xmlns:wpg="http://schemas.microsoft.com/office/word/2010/wordprocessingGroup" xmlns:wpi="http://schemas.microsoft.com/office/word/2010/wordprocessingInk" xmlns:wne="http://schemas.microsoft.com/office/word/2006/wordml" xmlns:wps="http://schemas.microsoft.com/office/word/2010/wordprocessingShape" mc:Ignorable="w14 w15 w16se w16cid w16 w16cex w16sdtdh wp14">
   <w:abstractNum w:abstractNumId="0" w15:restartNumberingAfterBreak="0">
+    <w:nsid w:val="3E5809A9"/>
+    <w:multiLevelType w:val="hybridMultilevel"/>
+    <w:tmpl w:val="76341FCC"/>
+    <w:lvl w:ilvl="0" w:tplc="1616A682">
+      <w:numFmt w:val="bullet"/>
+      <w:lvlText w:val="-"/>
+      <w:lvlJc w:val="left"/>
+      <w:pPr>
+        <w:ind w:left="1440" w:hanging="360"/>
+      </w:pPr>
+      <w:rPr>
+        <w:rFonts w:ascii="Calibri" w:eastAsiaTheme="minorHAnsi" w:hAnsi="Calibri" w:cs="Calibri" w:hint="default"/>
+      </w:rPr>
+    </w:lvl>
+    <w:lvl w:ilvl="1" w:tplc="04090003" w:tentative="1">
+      <w:start w:val="1"/>
+      <w:numFmt w:val="bullet"/>
+      <w:lvlText w:val="o"/>
+      <w:lvlJc w:val="left"/>
+      <w:pPr>
+        <w:ind w:left="2160" w:hanging="360"/>
+      </w:pPr>
+      <w:rPr>
+        <w:rFonts w:ascii="Courier New" w:hAnsi="Courier New" w:cs="Courier New" w:hint="default"/>
+      </w:rPr>
+    </w:lvl>
+    <w:lvl w:ilvl="2" w:tplc="04090005" w:tentative="1">
+      <w:start w:val="1"/>
+      <w:numFmt w:val="bullet"/>
+      <w:lvlText w:val=""/>
+      <w:lvlJc w:val="left"/>
+      <w:pPr>
+        <w:ind w:left="2880" w:hanging="360"/>
+      </w:pPr>
+      <w:rPr>
+        <w:rFonts w:ascii="Wingdings" w:hAnsi="Wingdings" w:hint="default"/>
+      </w:rPr>
+    </w:lvl>
+    <w:lvl w:ilvl="3" w:tplc="04090001" w:tentative="1">
+      <w:start w:val="1"/>
+      <w:numFmt w:val="bullet"/>
+      <w:lvlText w:val=""/>
+      <w:lvlJc w:val="left"/>
+      <w:pPr>
+        <w:ind w:left="3600" w:hanging="360"/>
+      </w:pPr>
+      <w:rPr>
+        <w:rFonts w:ascii="Symbol" w:hAnsi="Symbol" w:hint="default"/>
+      </w:rPr>
+    </w:lvl>
+    <w:lvl w:ilvl="4" w:tplc="04090003" w:tentative="1">
+      <w:start w:val="1"/>
+      <w:numFmt w:val="bullet"/>
+      <w:lvlText w:val="o"/>
+      <w:lvlJc w:val="left"/>
+      <w:pPr>
+        <w:ind w:left="4320" w:hanging="360"/>
+      </w:pPr>
+      <w:rPr>
+        <w:rFonts w:ascii="Courier New" w:hAnsi="Courier New" w:cs="Courier New" w:hint="default"/>
+      </w:rPr>
+    </w:lvl>
+    <w:lvl w:ilvl="5" w:tplc="04090005" w:tentative="1">
+      <w:start w:val="1"/>
+      <w:numFmt w:val="bullet"/>
+      <w:lvlText w:val=""/>
+      <w:lvlJc w:val="left"/>
+      <w:pPr>
+        <w:ind w:left="5040" w:hanging="360"/>
+      </w:pPr>
+      <w:rPr>
+        <w:rFonts w:ascii="Wingdings" w:hAnsi="Wingdings" w:hint="default"/>
+      </w:rPr>
+    </w:lvl>
+    <w:lvl w:ilvl="6" w:tplc="04090001" w:tentative="1">
+      <w:start w:val="1"/>
+      <w:numFmt w:val="bullet"/>
+      <w:lvlText w:val=""/>
+      <w:lvlJc w:val="left"/>
+      <w:pPr>
+        <w:ind w:left="5760" w:hanging="360"/>
+      </w:pPr>
+      <w:rPr>
+        <w:rFonts w:ascii="Symbol" w:hAnsi="Symbol" w:hint="default"/>
+      </w:rPr>
+    </w:lvl>
+    <w:lvl w:ilvl="7" w:tplc="04090003" w:tentative="1">
+      <w:start w:val="1"/>
+      <w:numFmt w:val="bullet"/>
+      <w:lvlText w:val="o"/>
+      <w:lvlJc w:val="left"/>
+      <w:pPr>
+        <w:ind w:left="6480" w:hanging="360"/>
+      </w:pPr>
+      <w:rPr>
+        <w:rFonts w:ascii="Courier New" w:hAnsi="Courier New" w:cs="Courier New" w:hint="default"/>
+      </w:rPr>
+    </w:lvl>
+    <w:lvl w:ilvl="8" w:tplc="04090005" w:tentative="1">
+      <w:start w:val="1"/>
+      <w:numFmt w:val="bullet"/>
+      <w:lvlText w:val=""/>
+      <w:lvlJc w:val="left"/>
+      <w:pPr>
+        <w:ind w:left="7200" w:hanging="360"/>
+      </w:pPr>
+      <w:rPr>
+        <w:rFonts w:ascii="Wingdings" w:hAnsi="Wingdings" w:hint="default"/>
+      </w:rPr>
+    </w:lvl>
+  </w:abstractNum>
+  <w:abstractNum w:abstractNumId="1" w15:restartNumberingAfterBreak="0">
+    <w:nsid w:val="55747E5A"/>
+    <w:multiLevelType w:val="hybridMultilevel"/>
+    <w:tmpl w:val="393AAE7E"/>
+    <w:lvl w:ilvl="0" w:tplc="0409000F">
+      <w:start w:val="1"/>
+      <w:numFmt w:val="decimal"/>
+      <w:lvlText w:val="%1."/>
+      <w:lvlJc w:val="left"/>
+      <w:pPr>
+        <w:ind w:left="720" w:hanging="360"/>
+      </w:pPr>
+      <w:rPr>
+        <w:rFonts w:hint="default"/>
+      </w:rPr>
+    </w:lvl>
+    <w:lvl w:ilvl="1" w:tplc="04090019" w:tentative="1">
+      <w:start w:val="1"/>
+      <w:numFmt w:val="lowerLetter"/>
+      <w:lvlText w:val="%2."/>
+      <w:lvlJc w:val="left"/>
+      <w:pPr>
+        <w:ind w:left="1440" w:hanging="360"/>
+      </w:pPr>
+    </w:lvl>
+    <w:lvl w:ilvl="2" w:tplc="0409001B" w:tentative="1">
+      <w:start w:val="1"/>
+      <w:numFmt w:val="lowerRoman"/>
+      <w:lvlText w:val="%3."/>
+      <w:lvlJc w:val="right"/>
+      <w:pPr>
+        <w:ind w:left="2160" w:hanging="180"/>
+      </w:pPr>
+    </w:lvl>
+    <w:lvl w:ilvl="3" w:tplc="0409000F" w:tentative="1">
+      <w:start w:val="1"/>
+      <w:numFmt w:val="decimal"/>
+      <w:lvlText w:val="%4."/>
+      <w:lvlJc w:val="left"/>
+      <w:pPr>
+        <w:ind w:left="2880" w:hanging="360"/>
+      </w:pPr>
+    </w:lvl>
+    <w:lvl w:ilvl="4" w:tplc="04090019" w:tentative="1">
+      <w:start w:val="1"/>
+      <w:numFmt w:val="lowerLetter"/>
+      <w:lvlText w:val="%5."/>
+      <w:lvlJc w:val="left"/>
+      <w:pPr>
+        <w:ind w:left="3600" w:hanging="360"/>
+      </w:pPr>
+    </w:lvl>
+    <w:lvl w:ilvl="5" w:tplc="0409001B" w:tentative="1">
+      <w:start w:val="1"/>
+      <w:numFmt w:val="lowerRoman"/>
+      <w:lvlText w:val="%6."/>
+      <w:lvlJc w:val="right"/>
+      <w:pPr>
+        <w:ind w:left="4320" w:hanging="180"/>
+      </w:pPr>
+    </w:lvl>
+    <w:lvl w:ilvl="6" w:tplc="0409000F" w:tentative="1">
+      <w:start w:val="1"/>
+      <w:numFmt w:val="decimal"/>
+      <w:lvlText w:val="%7."/>
+      <w:lvlJc w:val="left"/>
+      <w:pPr>
+        <w:ind w:left="5040" w:hanging="360"/>
+      </w:pPr>
+    </w:lvl>
+    <w:lvl w:ilvl="7" w:tplc="04090019" w:tentative="1">
+      <w:start w:val="1"/>
+      <w:numFmt w:val="lowerLetter"/>
+      <w:lvlText w:val="%8."/>
+      <w:lvlJc w:val="left"/>
+      <w:pPr>
+        <w:ind w:left="5760" w:hanging="360"/>
+      </w:pPr>
+    </w:lvl>
+    <w:lvl w:ilvl="8" w:tplc="0409001B" w:tentative="1">
+      <w:start w:val="1"/>
+      <w:numFmt w:val="lowerRoman"/>
+      <w:lvlText w:val="%9."/>
+      <w:lvlJc w:val="right"/>
+      <w:pPr>
+        <w:ind w:left="6480" w:hanging="180"/>
+      </w:pPr>
+    </w:lvl>
+  </w:abstractNum>
+  <w:abstractNum w:abstractNumId="2" w15:restartNumberingAfterBreak="0">
+    <w:nsid w:val="675C7719"/>
+    <w:multiLevelType w:val="hybridMultilevel"/>
+    <w:tmpl w:val="8CD6814A"/>
+    <w:lvl w:ilvl="0" w:tplc="56F43F22">
+      <w:start w:val="1"/>
+      <w:numFmt w:val="decimal"/>
+      <w:lvlText w:val="%1."/>
+      <w:lvlJc w:val="left"/>
+      <w:pPr>
+        <w:ind w:left="1080" w:hanging="360"/>
+      </w:pPr>
+      <w:rPr>
+        <w:rFonts w:hint="default"/>
+      </w:rPr>
+    </w:lvl>
+    <w:lvl w:ilvl="1" w:tplc="04090019" w:tentative="1">
+      <w:start w:val="1"/>
+      <w:numFmt w:val="lowerLetter"/>
+      <w:lvlText w:val="%2."/>
+      <w:lvlJc w:val="left"/>
+      <w:pPr>
+        <w:ind w:left="1800" w:hanging="360"/>
+      </w:pPr>
+    </w:lvl>
+    <w:lvl w:ilvl="2" w:tplc="0409001B" w:tentative="1">
+      <w:start w:val="1"/>
+      <w:numFmt w:val="lowerRoman"/>
+      <w:lvlText w:val="%3."/>
+      <w:lvlJc w:val="right"/>
+      <w:pPr>
+        <w:ind w:left="2520" w:hanging="180"/>
+      </w:pPr>
+    </w:lvl>
+    <w:lvl w:ilvl="3" w:tplc="0409000F" w:tentative="1">
+      <w:start w:val="1"/>
+      <w:numFmt w:val="decimal"/>
+      <w:lvlText w:val="%4."/>
+      <w:lvlJc w:val="left"/>
+      <w:pPr>
+        <w:ind w:left="3240" w:hanging="360"/>
+      </w:pPr>
+    </w:lvl>
+    <w:lvl w:ilvl="4" w:tplc="04090019" w:tentative="1">
+      <w:start w:val="1"/>
+      <w:numFmt w:val="lowerLetter"/>
+      <w:lvlText w:val="%5."/>
+      <w:lvlJc w:val="left"/>
+      <w:pPr>
+        <w:ind w:left="3960" w:hanging="360"/>
+      </w:pPr>
+    </w:lvl>
+    <w:lvl w:ilvl="5" w:tplc="0409001B" w:tentative="1">
+      <w:start w:val="1"/>
+      <w:numFmt w:val="lowerRoman"/>
+      <w:lvlText w:val="%6."/>
+      <w:lvlJc w:val="right"/>
+      <w:pPr>
+        <w:ind w:left="4680" w:hanging="180"/>
+      </w:pPr>
+    </w:lvl>
+    <w:lvl w:ilvl="6" w:tplc="0409000F" w:tentative="1">
+      <w:start w:val="1"/>
+      <w:numFmt w:val="decimal"/>
+      <w:lvlText w:val="%7."/>
+      <w:lvlJc w:val="left"/>
+      <w:pPr>
+        <w:ind w:left="5400" w:hanging="360"/>
+      </w:pPr>
+    </w:lvl>
+    <w:lvl w:ilvl="7" w:tplc="04090019" w:tentative="1">
+      <w:start w:val="1"/>
+      <w:numFmt w:val="lowerLetter"/>
+      <w:lvlText w:val="%8."/>
+      <w:lvlJc w:val="left"/>
+      <w:pPr>
+        <w:ind w:left="6120" w:hanging="360"/>
+      </w:pPr>
+    </w:lvl>
+    <w:lvl w:ilvl="8" w:tplc="0409001B" w:tentative="1">
+      <w:start w:val="1"/>
+      <w:numFmt w:val="lowerRoman"/>
+      <w:lvlText w:val="%9."/>
+      <w:lvlJc w:val="right"/>
+      <w:pPr>
+        <w:ind w:left="6840" w:hanging="180"/>
+      </w:pPr>
+    </w:lvl>
+  </w:abstractNum>
+  <w:abstractNum w:abstractNumId="3" w15:restartNumberingAfterBreak="0">
     <w:nsid w:val="7B0E0D5C"/>
     <w:multiLevelType w:val="hybridMultilevel"/>
     <w:tmpl w:val="8B7CBFB8"/>
@@ -183,6 +551,15 @@
     </w:lvl>
   </w:abstractNum>
   <w:num w:numId="1">
+    <w:abstractNumId w:val="3"/>
+  </w:num>
+  <w:num w:numId="2">
+    <w:abstractNumId w:val="1"/>
+  </w:num>
+  <w:num w:numId="3">
+    <w:abstractNumId w:val="2"/>
+  </w:num>
+  <w:num w:numId="4">
     <w:abstractNumId w:val="0"/>
   </w:num>
 </w:numbering>
@@ -311,6 +688,7 @@
     <w:lsdException w:name="HTML Sample" w:semiHidden="1" w:unhideWhenUsed="1"/>
     <w:lsdException w:name="HTML Typewriter" w:semiHidden="1" w:unhideWhenUsed="1"/>
     <w:lsdException w:name="HTML Variable" w:semiHidden="1" w:unhideWhenUsed="1"/>
+    <w:lsdException w:name="Normal Table" w:semiHidden="1" w:unhideWhenUsed="1"/>
     <w:lsdException w:name="annotation subject" w:semiHidden="1" w:unhideWhenUsed="1"/>
     <w:lsdException w:name="No List" w:semiHidden="1" w:unhideWhenUsed="1"/>
     <w:lsdException w:name="Outline List 1" w:semiHidden="1" w:unhideWhenUsed="1"/>
@@ -357,8 +735,10 @@
     <w:lsdException w:name="Table Subtle 2" w:semiHidden="1" w:unhideWhenUsed="1"/>
     <w:lsdException w:name="Table Web 1" w:semiHidden="1" w:unhideWhenUsed="1"/>
     <w:lsdException w:name="Table Web 2" w:semiHidden="1" w:unhideWhenUsed="1"/>
+    <w:lsdException w:name="Table Web 3" w:semiHidden="1" w:unhideWhenUsed="1"/>
     <w:lsdException w:name="Balloon Text" w:semiHidden="1" w:unhideWhenUsed="1"/>
     <w:lsdException w:name="Table Grid" w:uiPriority="39"/>
+    <w:lsdException w:name="Table Theme" w:semiHidden="1" w:unhideWhenUsed="1"/>
     <w:lsdException w:name="Placeholder Text" w:semiHidden="1"/>
     <w:lsdException w:name="No Spacing" w:uiPriority="1" w:qFormat="1"/>
     <w:lsdException w:name="Light Shading" w:uiPriority="60"/>

</xml_diff>